<commit_message>
use cases diagram deels afgewerkt
</commit_message>
<xml_diff>
--- a/USE CASES stAn.docx
+++ b/USE CASES stAn.docx
@@ -1117,110 +1117,130 @@
           <w:sz w:val="32"/>
           <w:lang w:val="nl-BE"/>
         </w:rPr>
-        <w:t>Ik wil het aanbod van alle campi in antwerpen bekijken</w:t>
-      </w:r>
-    </w:p>
-    <w:p>
-      <w:pPr>
-        <w:pStyle w:val="ListParagraph"/>
-        <w:numPr>
-          <w:ilvl w:val="2"/>
-          <w:numId w:val="5"/>
-        </w:numPr>
-        <w:rPr>
-          <w:sz w:val="32"/>
-          <w:lang w:val="nl-BE"/>
-        </w:rPr>
-      </w:pPr>
-      <w:r>
-        <w:rPr>
-          <w:sz w:val="32"/>
-          <w:lang w:val="nl-BE"/>
-        </w:rPr>
-        <w:t>Ik wil interessante bezigheden ontdekken in Antwerpen</w:t>
-      </w:r>
-    </w:p>
-    <w:p>
-      <w:pPr>
-        <w:pStyle w:val="ListParagraph"/>
-        <w:numPr>
-          <w:ilvl w:val="2"/>
-          <w:numId w:val="5"/>
-        </w:numPr>
-        <w:rPr>
-          <w:sz w:val="32"/>
-          <w:lang w:val="nl-BE"/>
-        </w:rPr>
-      </w:pPr>
-      <w:r>
-        <w:rPr>
-          <w:sz w:val="32"/>
-          <w:lang w:val="nl-BE"/>
-        </w:rPr>
-        <w:t>Ik wil interessante bezigheden ontdekken rond mijn campus</w:t>
-      </w:r>
-    </w:p>
-    <w:p>
-      <w:pPr>
-        <w:pStyle w:val="ListParagraph"/>
-        <w:numPr>
-          <w:ilvl w:val="2"/>
-          <w:numId w:val="5"/>
-        </w:numPr>
-        <w:rPr>
-          <w:sz w:val="32"/>
-          <w:lang w:val="nl-BE"/>
-        </w:rPr>
-      </w:pPr>
-      <w:r>
-        <w:rPr>
-          <w:sz w:val="32"/>
-          <w:lang w:val="nl-BE"/>
-        </w:rPr>
-        <w:t>Ik wil me registreren op de website</w:t>
-      </w:r>
-    </w:p>
-    <w:p>
-      <w:pPr>
-        <w:pStyle w:val="ListParagraph"/>
-        <w:numPr>
-          <w:ilvl w:val="2"/>
-          <w:numId w:val="5"/>
-        </w:numPr>
-        <w:rPr>
-          <w:sz w:val="32"/>
-          <w:lang w:val="nl-BE"/>
-        </w:rPr>
-      </w:pPr>
-      <w:r>
-        <w:rPr>
-          <w:sz w:val="32"/>
-          <w:lang w:val="nl-BE"/>
-        </w:rPr>
-        <w:t>Ik wil de statistieken van het spel bekijken</w:t>
-      </w:r>
-    </w:p>
-    <w:p>
-      <w:pPr>
-        <w:pStyle w:val="ListParagraph"/>
-        <w:numPr>
-          <w:ilvl w:val="2"/>
-          <w:numId w:val="5"/>
-        </w:numPr>
-        <w:rPr>
-          <w:sz w:val="32"/>
-          <w:lang w:val="nl-BE"/>
-        </w:rPr>
-      </w:pPr>
-      <w:r>
-        <w:rPr>
-          <w:sz w:val="32"/>
-          <w:lang w:val="nl-BE"/>
-        </w:rPr>
-        <w:t>Ik wil zoeken naar contactgegevens</w:t>
+        <w:t>Ik wil nieuws over de stad lezen</w:t>
       </w:r>
       <w:bookmarkStart w:id="0" w:name="_GoBack"/>
       <w:bookmarkEnd w:id="0"/>
+    </w:p>
+    <w:p>
+      <w:pPr>
+        <w:pStyle w:val="ListParagraph"/>
+        <w:numPr>
+          <w:ilvl w:val="2"/>
+          <w:numId w:val="5"/>
+        </w:numPr>
+        <w:rPr>
+          <w:sz w:val="32"/>
+          <w:lang w:val="nl-BE"/>
+        </w:rPr>
+      </w:pPr>
+      <w:r>
+        <w:rPr>
+          <w:sz w:val="32"/>
+          <w:lang w:val="nl-BE"/>
+        </w:rPr>
+        <w:t>Ik wil het aanbod van alle campi in antwerpen bekijken</w:t>
+      </w:r>
+    </w:p>
+    <w:p>
+      <w:pPr>
+        <w:pStyle w:val="ListParagraph"/>
+        <w:numPr>
+          <w:ilvl w:val="2"/>
+          <w:numId w:val="5"/>
+        </w:numPr>
+        <w:rPr>
+          <w:sz w:val="32"/>
+          <w:lang w:val="nl-BE"/>
+        </w:rPr>
+      </w:pPr>
+      <w:r>
+        <w:rPr>
+          <w:sz w:val="32"/>
+          <w:lang w:val="nl-BE"/>
+        </w:rPr>
+        <w:t>Ik wil interessante bezigheden ontdekken in Antwerpen</w:t>
+      </w:r>
+    </w:p>
+    <w:p>
+      <w:pPr>
+        <w:pStyle w:val="ListParagraph"/>
+        <w:numPr>
+          <w:ilvl w:val="2"/>
+          <w:numId w:val="5"/>
+        </w:numPr>
+        <w:rPr>
+          <w:sz w:val="32"/>
+          <w:lang w:val="nl-BE"/>
+        </w:rPr>
+      </w:pPr>
+      <w:r>
+        <w:rPr>
+          <w:sz w:val="32"/>
+          <w:lang w:val="nl-BE"/>
+        </w:rPr>
+        <w:t>Ik wil interessante bezigheden ontdekken rond mijn campus</w:t>
+      </w:r>
+    </w:p>
+    <w:p>
+      <w:pPr>
+        <w:pStyle w:val="ListParagraph"/>
+        <w:numPr>
+          <w:ilvl w:val="2"/>
+          <w:numId w:val="5"/>
+        </w:numPr>
+        <w:rPr>
+          <w:sz w:val="32"/>
+          <w:lang w:val="nl-BE"/>
+        </w:rPr>
+      </w:pPr>
+      <w:r>
+        <w:rPr>
+          <w:sz w:val="32"/>
+          <w:lang w:val="nl-BE"/>
+        </w:rPr>
+        <w:t>Ik wil me registreren op de website</w:t>
+      </w:r>
+    </w:p>
+    <w:p>
+      <w:pPr>
+        <w:pStyle w:val="ListParagraph"/>
+        <w:numPr>
+          <w:ilvl w:val="2"/>
+          <w:numId w:val="5"/>
+        </w:numPr>
+        <w:rPr>
+          <w:sz w:val="32"/>
+          <w:lang w:val="nl-BE"/>
+        </w:rPr>
+      </w:pPr>
+      <w:r>
+        <w:rPr>
+          <w:sz w:val="32"/>
+          <w:lang w:val="nl-BE"/>
+        </w:rPr>
+        <w:t>Ik wil de statistieken van het spel bekijken</w:t>
+      </w:r>
+    </w:p>
+    <w:p>
+      <w:pPr>
+        <w:pStyle w:val="ListParagraph"/>
+        <w:numPr>
+          <w:ilvl w:val="2"/>
+          <w:numId w:val="5"/>
+        </w:numPr>
+        <w:rPr>
+          <w:sz w:val="32"/>
+          <w:lang w:val="nl-BE"/>
+        </w:rPr>
+      </w:pPr>
+      <w:r>
+        <w:rPr>
+          <w:sz w:val="32"/>
+          <w:lang w:val="nl-BE"/>
+        </w:rPr>
+        <w:t>Ik wil zoeken naar contactgegevens</w:t>
+      </w:r>
     </w:p>
     <w:p>
       <w:pPr>

</xml_diff>